<commit_message>
Production deployment document updated
</commit_message>
<xml_diff>
--- a/documents/sap production deployment.docx
+++ b/documents/sap production deployment.docx
@@ -1943,6 +1943,36 @@
         </w:rPr>
         <w:t xml:space="preserve">project: </w:t>
       </w:r>
+    </w:p>
+    <w:p>
+      <w:pPr>
+        <w:rPr>
+          <w:b/>
+          <w:sz w:val="28"/>
+          <w:szCs w:val="28"/>
+          <w:lang w:val="en-US"/>
+        </w:rPr>
+      </w:pPr>
+      <w:proofErr w:type="gramStart"/>
+      <w:r>
+        <w:rPr>
+          <w:b/>
+          <w:sz w:val="28"/>
+          <w:szCs w:val="28"/>
+          <w:lang w:val="en-US"/>
+        </w:rPr>
+        <w:t>1.sudo</w:t>
+      </w:r>
+      <w:proofErr w:type="gramEnd"/>
+      <w:r>
+        <w:rPr>
+          <w:b/>
+          <w:sz w:val="28"/>
+          <w:szCs w:val="28"/>
+          <w:lang w:val="en-US"/>
+        </w:rPr>
+        <w:t xml:space="preserve"> </w:t>
+      </w:r>
       <w:proofErr w:type="spellStart"/>
       <w:r>
         <w:rPr>
@@ -1951,7 +1981,7 @@
           <w:szCs w:val="28"/>
           <w:lang w:val="en-US"/>
         </w:rPr>
-        <w:t>sudo</w:t>
+        <w:t>npm</w:t>
       </w:r>
       <w:proofErr w:type="spellEnd"/>
       <w:r>
@@ -1961,6 +1991,71 @@
           <w:szCs w:val="28"/>
           <w:lang w:val="en-US"/>
         </w:rPr>
+        <w:t xml:space="preserve"> install --</w:t>
+      </w:r>
+      <w:r>
+        <w:rPr>
+          <w:b/>
+          <w:sz w:val="28"/>
+          <w:szCs w:val="28"/>
+          <w:lang w:val="en-US"/>
+        </w:rPr>
+        <w:t>ignore-script</w:t>
+      </w:r>
+      <w:r>
+        <w:rPr>
+          <w:b/>
+          <w:sz w:val="28"/>
+          <w:szCs w:val="28"/>
+          <w:lang w:val="en-US"/>
+        </w:rPr>
+        <w:t xml:space="preserve">  ‘if this command is not working in the server </w:t>
+      </w:r>
+      <w:r>
+        <w:rPr>
+          <w:b/>
+          <w:sz w:val="28"/>
+          <w:szCs w:val="28"/>
+          <w:lang w:val="en-US"/>
+        </w:rPr>
+        <w:t xml:space="preserve">and getting error </w:t>
+      </w:r>
+      <w:r>
+        <w:rPr>
+          <w:b/>
+          <w:sz w:val="28"/>
+          <w:szCs w:val="28"/>
+          <w:lang w:val="en-US"/>
+        </w:rPr>
+        <w:t>try #2  command’</w:t>
+      </w:r>
+    </w:p>
+    <w:p>
+      <w:pPr>
+        <w:rPr>
+          <w:sz w:val="28"/>
+          <w:szCs w:val="28"/>
+          <w:lang w:val="en-US"/>
+        </w:rPr>
+      </w:pPr>
+      <w:proofErr w:type="gramStart"/>
+      <w:r>
+        <w:rPr>
+          <w:b/>
+          <w:sz w:val="28"/>
+          <w:szCs w:val="28"/>
+          <w:lang w:val="en-US"/>
+        </w:rPr>
+        <w:t>2.sudo</w:t>
+      </w:r>
+      <w:proofErr w:type="gramEnd"/>
+      <w:r>
+        <w:rPr>
+          <w:b/>
+          <w:sz w:val="28"/>
+          <w:szCs w:val="28"/>
+          <w:lang w:val="en-US"/>
+        </w:rPr>
         <w:t xml:space="preserve"> </w:t>
       </w:r>
       <w:proofErr w:type="spellStart"/>
@@ -1981,7 +2076,7 @@
           <w:szCs w:val="28"/>
           <w:lang w:val="en-US"/>
         </w:rPr>
-        <w:t xml:space="preserve"> install –ignore-script</w:t>
+        <w:t xml:space="preserve"> install --force</w:t>
       </w:r>
     </w:p>
     <w:p>
@@ -2743,6 +2838,7 @@
           <w:szCs w:val="28"/>
           <w:lang w:val="en-US"/>
         </w:rPr>
+        <w:lastRenderedPageBreak/>
         <w:t>sudo</w:t>
       </w:r>
       <w:proofErr w:type="spellEnd"/>
@@ -2848,7 +2944,6 @@
           <w:szCs w:val="28"/>
           <w:lang w:val="en-US"/>
         </w:rPr>
-        <w:lastRenderedPageBreak/>
         <w:t xml:space="preserve">Step </w:t>
       </w:r>
       <w:proofErr w:type="gramStart"/>
@@ -4022,6 +4117,7 @@
           <w:szCs w:val="20"/>
           <w:lang w:val="en-US"/>
         </w:rPr>
+        <w:lastRenderedPageBreak/>
         <w:t>&lt;/Location&gt;</w:t>
       </w:r>
     </w:p>
@@ -4045,7 +4141,6 @@
           <w:szCs w:val="20"/>
           <w:lang w:eastAsia="en-IN"/>
         </w:rPr>
-        <w:lastRenderedPageBreak/>
         <w:drawing>
           <wp:inline distT="0" distB="0" distL="0" distR="0" wp14:anchorId="4938C884" wp14:editId="22714107">
             <wp:extent cx="5731510" cy="1617714"/>
@@ -6295,47 +6390,18 @@
           <w:szCs w:val="28"/>
           <w:lang w:val="en-US"/>
         </w:rPr>
-        <w:t xml:space="preserve">: </w:t>
-      </w:r>
-      <w:proofErr w:type="spellStart"/>
-      <w:r>
-        <w:rPr>
-          <w:b/>
-          <w:sz w:val="28"/>
-          <w:szCs w:val="28"/>
-          <w:lang w:val="en-US"/>
-        </w:rPr>
-        <w:t>sudo</w:t>
-      </w:r>
-      <w:proofErr w:type="spellEnd"/>
-      <w:r>
-        <w:rPr>
-          <w:b/>
-          <w:sz w:val="28"/>
-          <w:szCs w:val="28"/>
-          <w:lang w:val="en-US"/>
-        </w:rPr>
-        <w:t xml:space="preserve"> </w:t>
-      </w:r>
-      <w:proofErr w:type="spellStart"/>
-      <w:r>
-        <w:rPr>
-          <w:b/>
-          <w:sz w:val="28"/>
-          <w:szCs w:val="28"/>
-          <w:lang w:val="en-US"/>
-        </w:rPr>
-        <w:t>npm</w:t>
-      </w:r>
-      <w:proofErr w:type="spellEnd"/>
-      <w:r>
-        <w:rPr>
-          <w:b/>
-          <w:sz w:val="28"/>
-          <w:szCs w:val="28"/>
-          <w:lang w:val="en-US"/>
-        </w:rPr>
-        <w:t xml:space="preserve"> install –force</w:t>
+        <w:t>: sudo npm install --</w:t>
+      </w:r>
+      <w:bookmarkStart w:id="0" w:name="_GoBack"/>
+      <w:bookmarkEnd w:id="0"/>
+      <w:r>
+        <w:rPr>
+          <w:b/>
+          <w:sz w:val="28"/>
+          <w:szCs w:val="28"/>
+          <w:lang w:val="en-US"/>
+        </w:rPr>
+        <w:t>force</w:t>
       </w:r>
     </w:p>
     <w:p>
@@ -6684,8 +6750,6 @@
         </w:rPr>
         <w:t>:5005</w:t>
       </w:r>
-      <w:bookmarkStart w:id="0" w:name="_GoBack"/>
-      <w:bookmarkEnd w:id="0"/>
       <w:r>
         <w:rPr>
           <w:sz w:val="28"/>
@@ -14438,7 +14502,7 @@
 </file>
 
 <file path=customXml/itemProps1.xml><?xml version="1.0" encoding="utf-8"?>
-<ds:datastoreItem xmlns:ds="http://schemas.openxmlformats.org/officeDocument/2006/customXml" ds:itemID="{578F9E9D-0D57-4B4D-88C4-F95A5460BFF2}">
+<ds:datastoreItem xmlns:ds="http://schemas.openxmlformats.org/officeDocument/2006/customXml" ds:itemID="{206E2667-0AC0-4A9D-912F-E1384FF8F36D}">
   <ds:schemaRefs>
     <ds:schemaRef ds:uri="http://schemas.openxmlformats.org/officeDocument/2006/bibliography"/>
   </ds:schemaRefs>

</xml_diff>

<commit_message>
middleware-not starting because redis-server not installed in the prosuction(doc of install redis-server in production server)
</commit_message>
<xml_diff>
--- a/documents/sap production deployment.docx
+++ b/documents/sap production deployment.docx
@@ -1943,27 +1943,17 @@
         </w:rPr>
         <w:t xml:space="preserve">project: </w:t>
       </w:r>
-    </w:p>
-    <w:p>
-      <w:pPr>
-        <w:rPr>
-          <w:b/>
-          <w:sz w:val="28"/>
-          <w:szCs w:val="28"/>
-          <w:lang w:val="en-US"/>
-        </w:rPr>
-      </w:pPr>
-      <w:proofErr w:type="gramStart"/>
-      <w:r>
-        <w:rPr>
-          <w:b/>
-          <w:sz w:val="28"/>
-          <w:szCs w:val="28"/>
-          <w:lang w:val="en-US"/>
-        </w:rPr>
-        <w:t>1.sudo</w:t>
-      </w:r>
-      <w:proofErr w:type="gramEnd"/>
+      <w:proofErr w:type="spellStart"/>
+      <w:r>
+        <w:rPr>
+          <w:b/>
+          <w:sz w:val="28"/>
+          <w:szCs w:val="28"/>
+          <w:lang w:val="en-US"/>
+        </w:rPr>
+        <w:t>sudo</w:t>
+      </w:r>
+      <w:proofErr w:type="spellEnd"/>
       <w:r>
         <w:rPr>
           <w:b/>
@@ -1991,92 +1981,7 @@
           <w:szCs w:val="28"/>
           <w:lang w:val="en-US"/>
         </w:rPr>
-        <w:t xml:space="preserve"> install --</w:t>
-      </w:r>
-      <w:r>
-        <w:rPr>
-          <w:b/>
-          <w:sz w:val="28"/>
-          <w:szCs w:val="28"/>
-          <w:lang w:val="en-US"/>
-        </w:rPr>
-        <w:t>ignore-script</w:t>
-      </w:r>
-      <w:r>
-        <w:rPr>
-          <w:b/>
-          <w:sz w:val="28"/>
-          <w:szCs w:val="28"/>
-          <w:lang w:val="en-US"/>
-        </w:rPr>
-        <w:t xml:space="preserve">  ‘if this command is not working in the server </w:t>
-      </w:r>
-      <w:r>
-        <w:rPr>
-          <w:b/>
-          <w:sz w:val="28"/>
-          <w:szCs w:val="28"/>
-          <w:lang w:val="en-US"/>
-        </w:rPr>
-        <w:t xml:space="preserve">and getting error </w:t>
-      </w:r>
-      <w:r>
-        <w:rPr>
-          <w:b/>
-          <w:sz w:val="28"/>
-          <w:szCs w:val="28"/>
-          <w:lang w:val="en-US"/>
-        </w:rPr>
-        <w:t>try #2  command’</w:t>
-      </w:r>
-    </w:p>
-    <w:p>
-      <w:pPr>
-        <w:rPr>
-          <w:sz w:val="28"/>
-          <w:szCs w:val="28"/>
-          <w:lang w:val="en-US"/>
-        </w:rPr>
-      </w:pPr>
-      <w:proofErr w:type="gramStart"/>
-      <w:r>
-        <w:rPr>
-          <w:b/>
-          <w:sz w:val="28"/>
-          <w:szCs w:val="28"/>
-          <w:lang w:val="en-US"/>
-        </w:rPr>
-        <w:t>2.sudo</w:t>
-      </w:r>
-      <w:proofErr w:type="gramEnd"/>
-      <w:r>
-        <w:rPr>
-          <w:b/>
-          <w:sz w:val="28"/>
-          <w:szCs w:val="28"/>
-          <w:lang w:val="en-US"/>
-        </w:rPr>
-        <w:t xml:space="preserve"> </w:t>
-      </w:r>
-      <w:proofErr w:type="spellStart"/>
-      <w:r>
-        <w:rPr>
-          <w:b/>
-          <w:sz w:val="28"/>
-          <w:szCs w:val="28"/>
-          <w:lang w:val="en-US"/>
-        </w:rPr>
-        <w:t>npm</w:t>
-      </w:r>
-      <w:proofErr w:type="spellEnd"/>
-      <w:r>
-        <w:rPr>
-          <w:b/>
-          <w:sz w:val="28"/>
-          <w:szCs w:val="28"/>
-          <w:lang w:val="en-US"/>
-        </w:rPr>
-        <w:t xml:space="preserve"> install --force</w:t>
+        <w:t xml:space="preserve"> install –ignore-script</w:t>
       </w:r>
     </w:p>
     <w:p>
@@ -2838,7 +2743,6 @@
           <w:szCs w:val="28"/>
           <w:lang w:val="en-US"/>
         </w:rPr>
-        <w:lastRenderedPageBreak/>
         <w:t>sudo</w:t>
       </w:r>
       <w:proofErr w:type="spellEnd"/>
@@ -2944,6 +2848,7 @@
           <w:szCs w:val="28"/>
           <w:lang w:val="en-US"/>
         </w:rPr>
+        <w:lastRenderedPageBreak/>
         <w:t xml:space="preserve">Step </w:t>
       </w:r>
       <w:proofErr w:type="gramStart"/>
@@ -4117,7 +4022,6 @@
           <w:szCs w:val="20"/>
           <w:lang w:val="en-US"/>
         </w:rPr>
-        <w:lastRenderedPageBreak/>
         <w:t>&lt;/Location&gt;</w:t>
       </w:r>
     </w:p>
@@ -4141,6 +4045,7 @@
           <w:szCs w:val="20"/>
           <w:lang w:eastAsia="en-IN"/>
         </w:rPr>
+        <w:lastRenderedPageBreak/>
         <w:drawing>
           <wp:inline distT="0" distB="0" distL="0" distR="0" wp14:anchorId="4938C884" wp14:editId="22714107">
             <wp:extent cx="5731510" cy="1617714"/>
@@ -4576,19 +4481,335 @@
           <w:tab w:val="left" w:pos="3481"/>
         </w:tabs>
         <w:rPr>
-          <w:sz w:val="28"/>
-          <w:szCs w:val="28"/>
-          <w:lang w:val="en-US"/>
-        </w:rPr>
-      </w:pPr>
-      <w:r>
-        <w:rPr>
-          <w:sz w:val="28"/>
-          <w:szCs w:val="28"/>
-          <w:lang w:val="en-US"/>
-        </w:rPr>
+          <w:b/>
+          <w:sz w:val="28"/>
+          <w:szCs w:val="28"/>
+          <w:lang w:val="en-US"/>
+        </w:rPr>
+      </w:pPr>
+      <w:r>
+        <w:rPr>
+          <w:sz w:val="28"/>
+          <w:szCs w:val="28"/>
+          <w:lang w:val="en-US"/>
+        </w:rPr>
+        <w:t>Step 3</w:t>
+      </w:r>
+      <w:proofErr w:type="gramStart"/>
+      <w:r>
+        <w:rPr>
+          <w:sz w:val="28"/>
+          <w:szCs w:val="28"/>
+          <w:lang w:val="en-US"/>
+        </w:rPr>
+        <w:t>:Need</w:t>
+      </w:r>
+      <w:proofErr w:type="gramEnd"/>
+      <w:r>
+        <w:rPr>
+          <w:sz w:val="28"/>
+          <w:szCs w:val="28"/>
+          <w:lang w:val="en-US"/>
+        </w:rPr>
+        <w:t xml:space="preserve"> to check </w:t>
+      </w:r>
+      <w:proofErr w:type="spellStart"/>
+      <w:r>
+        <w:rPr>
+          <w:sz w:val="28"/>
+          <w:szCs w:val="28"/>
+          <w:lang w:val="en-US"/>
+        </w:rPr>
+        <w:t>redis</w:t>
+      </w:r>
+      <w:proofErr w:type="spellEnd"/>
+      <w:r>
+        <w:rPr>
+          <w:sz w:val="28"/>
+          <w:szCs w:val="28"/>
+          <w:lang w:val="en-US"/>
+        </w:rPr>
+        <w:t xml:space="preserve">-server is installed in this server or not (because for middleware need to run under </w:t>
+      </w:r>
+      <w:proofErr w:type="spellStart"/>
+      <w:r>
+        <w:rPr>
+          <w:sz w:val="28"/>
+          <w:szCs w:val="28"/>
+          <w:lang w:val="en-US"/>
+        </w:rPr>
+        <w:t>redis</w:t>
+      </w:r>
+      <w:proofErr w:type="spellEnd"/>
+      <w:r>
+        <w:rPr>
+          <w:sz w:val="28"/>
+          <w:szCs w:val="28"/>
+          <w:lang w:val="en-US"/>
+        </w:rPr>
+        <w:t>-server)</w:t>
+      </w:r>
+      <w:r>
+        <w:rPr>
+          <w:sz w:val="28"/>
+          <w:szCs w:val="28"/>
+          <w:lang w:val="en-US"/>
+        </w:rPr>
+        <w:t xml:space="preserve"> </w:t>
+      </w:r>
+      <w:r>
+        <w:rPr>
+          <w:sz w:val="28"/>
+          <w:szCs w:val="28"/>
+          <w:lang w:val="en-US"/>
+        </w:rPr>
+        <w:t xml:space="preserve">: </w:t>
+      </w:r>
+      <w:r>
+        <w:rPr>
+          <w:b/>
+          <w:sz w:val="28"/>
+          <w:szCs w:val="28"/>
+          <w:lang w:val="en-US"/>
+        </w:rPr>
+        <w:t xml:space="preserve"> </w:t>
+      </w:r>
+      <w:proofErr w:type="spellStart"/>
+      <w:r>
+        <w:rPr>
+          <w:b/>
+          <w:sz w:val="28"/>
+          <w:szCs w:val="28"/>
+          <w:lang w:val="en-US"/>
+        </w:rPr>
+        <w:t>redis</w:t>
+      </w:r>
+      <w:proofErr w:type="spellEnd"/>
+      <w:r>
+        <w:rPr>
+          <w:b/>
+          <w:sz w:val="28"/>
+          <w:szCs w:val="28"/>
+          <w:lang w:val="en-US"/>
+        </w:rPr>
+        <w:t>-cli</w:t>
+      </w:r>
+    </w:p>
+    <w:p>
+      <w:pPr>
+        <w:tabs>
+          <w:tab w:val="left" w:pos="3481"/>
+        </w:tabs>
+        <w:rPr>
+          <w:sz w:val="28"/>
+          <w:szCs w:val="28"/>
+          <w:lang w:val="en-US"/>
+        </w:rPr>
+      </w:pPr>
+      <w:r>
+        <w:rPr>
+          <w:noProof/>
+          <w:sz w:val="28"/>
+          <w:szCs w:val="28"/>
+          <w:lang w:eastAsia="en-IN"/>
+        </w:rPr>
+        <w:drawing>
+          <wp:inline distT="0" distB="0" distL="0" distR="0">
+            <wp:extent cx="4524292" cy="811379"/>
+            <wp:effectExtent l="0" t="0" r="0" b="8255"/>
+            <wp:docPr id="11" name="Picture 11" descr="C:\Users\Admin\Pictures\Screenshots\Screenshot (384).png"/>
+            <wp:cNvGraphicFramePr>
+              <a:graphicFrameLocks xmlns:a="http://schemas.openxmlformats.org/drawingml/2006/main" noChangeAspect="1"/>
+            </wp:cNvGraphicFramePr>
+            <a:graphic xmlns:a="http://schemas.openxmlformats.org/drawingml/2006/main">
+              <a:graphicData uri="http://schemas.openxmlformats.org/drawingml/2006/picture">
+                <pic:pic xmlns:pic="http://schemas.openxmlformats.org/drawingml/2006/picture">
+                  <pic:nvPicPr>
+                    <pic:cNvPr id="0" name="Picture 1" descr="C:\Users\Admin\Pictures\Screenshots\Screenshot (384).png"/>
+                    <pic:cNvPicPr>
+                      <a:picLocks noChangeAspect="1" noChangeArrowheads="1"/>
+                    </pic:cNvPicPr>
+                  </pic:nvPicPr>
+                  <pic:blipFill>
+                    <a:blip r:embed="rId26">
+                      <a:extLst>
+                        <a:ext uri="{28A0092B-C50C-407E-A947-70E740481C1C}">
+                          <a14:useLocalDpi xmlns:a14="http://schemas.microsoft.com/office/drawing/2010/main" val="0"/>
+                        </a:ext>
+                      </a:extLst>
+                    </a:blip>
+                    <a:srcRect/>
+                    <a:stretch>
+                      <a:fillRect/>
+                    </a:stretch>
+                  </pic:blipFill>
+                  <pic:spPr bwMode="auto">
+                    <a:xfrm>
+                      <a:off x="0" y="0"/>
+                      <a:ext cx="4525783" cy="811646"/>
+                    </a:xfrm>
+                    <a:prstGeom prst="rect">
+                      <a:avLst/>
+                    </a:prstGeom>
+                    <a:noFill/>
+                    <a:ln>
+                      <a:noFill/>
+                    </a:ln>
+                  </pic:spPr>
+                </pic:pic>
+              </a:graphicData>
+            </a:graphic>
+          </wp:inline>
+        </w:drawing>
+      </w:r>
+    </w:p>
+    <w:p>
+      <w:pPr>
+        <w:tabs>
+          <w:tab w:val="left" w:pos="3481"/>
+        </w:tabs>
+        <w:rPr>
+          <w:sz w:val="28"/>
+          <w:szCs w:val="28"/>
+          <w:lang w:val="en-US"/>
+        </w:rPr>
+      </w:pPr>
+      <w:r>
+        <w:rPr>
+          <w:sz w:val="28"/>
+          <w:szCs w:val="28"/>
+          <w:lang w:val="en-US"/>
+        </w:rPr>
+        <w:t xml:space="preserve">(Note if the </w:t>
+      </w:r>
+      <w:proofErr w:type="spellStart"/>
+      <w:r>
+        <w:rPr>
+          <w:sz w:val="28"/>
+          <w:szCs w:val="28"/>
+          <w:lang w:val="en-US"/>
+        </w:rPr>
+        <w:t>redis</w:t>
+      </w:r>
+      <w:proofErr w:type="spellEnd"/>
+      <w:r>
+        <w:rPr>
+          <w:sz w:val="28"/>
+          <w:szCs w:val="28"/>
+          <w:lang w:val="en-US"/>
+        </w:rPr>
+        <w:t xml:space="preserve">-server already installed you able to see the </w:t>
+      </w:r>
+      <w:proofErr w:type="spellStart"/>
+      <w:r>
+        <w:rPr>
+          <w:sz w:val="28"/>
+          <w:szCs w:val="28"/>
+          <w:lang w:val="en-US"/>
+        </w:rPr>
+        <w:t>hostname</w:t>
+      </w:r>
+      <w:proofErr w:type="gramStart"/>
+      <w:r>
+        <w:rPr>
+          <w:sz w:val="28"/>
+          <w:szCs w:val="28"/>
+          <w:lang w:val="en-US"/>
+        </w:rPr>
+        <w:t>:port</w:t>
+      </w:r>
+      <w:proofErr w:type="spellEnd"/>
+      <w:proofErr w:type="gramEnd"/>
+      <w:r>
+        <w:rPr>
+          <w:sz w:val="28"/>
+          <w:szCs w:val="28"/>
+          <w:lang w:val="en-US"/>
+        </w:rPr>
+        <w:t xml:space="preserve"> of like above image have)</w:t>
+      </w:r>
+      <w:r>
+        <w:rPr>
+          <w:sz w:val="28"/>
+          <w:szCs w:val="28"/>
+          <w:lang w:val="en-US"/>
+        </w:rPr>
+        <w:t xml:space="preserve">  if </w:t>
+      </w:r>
+      <w:proofErr w:type="spellStart"/>
+      <w:r>
+        <w:rPr>
+          <w:sz w:val="28"/>
+          <w:szCs w:val="28"/>
+          <w:lang w:val="en-US"/>
+        </w:rPr>
+        <w:t>redis</w:t>
+      </w:r>
+      <w:proofErr w:type="spellEnd"/>
+      <w:r>
+        <w:rPr>
+          <w:sz w:val="28"/>
+          <w:szCs w:val="28"/>
+          <w:lang w:val="en-US"/>
+        </w:rPr>
+        <w:t>-server not installed in you</w:t>
+      </w:r>
+      <w:r>
+        <w:rPr>
+          <w:sz w:val="28"/>
+          <w:szCs w:val="28"/>
+          <w:lang w:val="en-US"/>
+        </w:rPr>
+        <w:t>r</w:t>
+      </w:r>
+      <w:bookmarkStart w:id="0" w:name="_GoBack"/>
+      <w:bookmarkEnd w:id="0"/>
+      <w:r>
+        <w:rPr>
+          <w:sz w:val="28"/>
+          <w:szCs w:val="28"/>
+          <w:lang w:val="en-US"/>
+        </w:rPr>
+        <w:t xml:space="preserve"> server follow the bellow steps</w:t>
+      </w:r>
+      <w:r>
+        <w:rPr>
+          <w:sz w:val="28"/>
+          <w:szCs w:val="28"/>
+          <w:lang w:val="en-US"/>
+        </w:rPr>
+        <w:t>(Step 4)</w:t>
+      </w:r>
+    </w:p>
+    <w:p>
+      <w:pPr>
+        <w:tabs>
+          <w:tab w:val="left" w:pos="3481"/>
+        </w:tabs>
+        <w:rPr>
+          <w:b/>
+          <w:sz w:val="28"/>
+          <w:szCs w:val="28"/>
+          <w:lang w:val="en-US"/>
+        </w:rPr>
+      </w:pPr>
+      <w:r>
+        <w:rPr>
+          <w:sz w:val="28"/>
+          <w:szCs w:val="28"/>
+          <w:lang w:val="en-US"/>
+        </w:rPr>
+        <w:lastRenderedPageBreak/>
         <w:t xml:space="preserve">Step </w:t>
       </w:r>
+      <w:r>
+        <w:rPr>
+          <w:sz w:val="28"/>
+          <w:szCs w:val="28"/>
+          <w:lang w:val="en-US"/>
+        </w:rPr>
+        <w:t>4</w:t>
+      </w:r>
       <w:proofErr w:type="gramStart"/>
       <w:r>
         <w:rPr>
@@ -4596,7 +4817,504 @@
           <w:szCs w:val="28"/>
           <w:lang w:val="en-US"/>
         </w:rPr>
-        <w:t>2</w:t>
+        <w:t>:G</w:t>
+      </w:r>
+      <w:r>
+        <w:rPr>
+          <w:sz w:val="28"/>
+          <w:szCs w:val="28"/>
+          <w:lang w:val="en-US"/>
+        </w:rPr>
+        <w:t>o</w:t>
+      </w:r>
+      <w:proofErr w:type="gramEnd"/>
+      <w:r>
+        <w:rPr>
+          <w:sz w:val="28"/>
+          <w:szCs w:val="28"/>
+          <w:lang w:val="en-US"/>
+        </w:rPr>
+        <w:t xml:space="preserve"> to root path of your server and </w:t>
+      </w:r>
+      <w:proofErr w:type="spellStart"/>
+      <w:r>
+        <w:rPr>
+          <w:sz w:val="28"/>
+          <w:szCs w:val="28"/>
+          <w:lang w:val="en-US"/>
+        </w:rPr>
+        <w:t>cmd</w:t>
+      </w:r>
+      <w:proofErr w:type="spellEnd"/>
+      <w:r>
+        <w:rPr>
+          <w:sz w:val="28"/>
+          <w:szCs w:val="28"/>
+          <w:lang w:val="en-US"/>
+        </w:rPr>
+        <w:t xml:space="preserve"> : </w:t>
+      </w:r>
+      <w:proofErr w:type="spellStart"/>
+      <w:r>
+        <w:rPr>
+          <w:b/>
+          <w:sz w:val="28"/>
+          <w:szCs w:val="28"/>
+          <w:lang w:val="en-US"/>
+        </w:rPr>
+        <w:t>sudo</w:t>
+      </w:r>
+      <w:proofErr w:type="spellEnd"/>
+      <w:r>
+        <w:rPr>
+          <w:b/>
+          <w:sz w:val="28"/>
+          <w:szCs w:val="28"/>
+          <w:lang w:val="en-US"/>
+        </w:rPr>
+        <w:t xml:space="preserve"> apt install </w:t>
+      </w:r>
+      <w:proofErr w:type="spellStart"/>
+      <w:r>
+        <w:rPr>
+          <w:b/>
+          <w:sz w:val="28"/>
+          <w:szCs w:val="28"/>
+          <w:lang w:val="en-US"/>
+        </w:rPr>
+        <w:t>redis</w:t>
+      </w:r>
+      <w:proofErr w:type="spellEnd"/>
+      <w:r>
+        <w:rPr>
+          <w:b/>
+          <w:sz w:val="28"/>
+          <w:szCs w:val="28"/>
+          <w:lang w:val="en-US"/>
+        </w:rPr>
+        <w:t>-server</w:t>
+      </w:r>
+    </w:p>
+    <w:p>
+      <w:pPr>
+        <w:tabs>
+          <w:tab w:val="left" w:pos="3481"/>
+        </w:tabs>
+        <w:rPr>
+          <w:sz w:val="28"/>
+          <w:szCs w:val="28"/>
+          <w:lang w:val="en-US"/>
+        </w:rPr>
+      </w:pPr>
+      <w:r>
+        <w:rPr>
+          <w:noProof/>
+          <w:sz w:val="28"/>
+          <w:szCs w:val="28"/>
+          <w:lang w:eastAsia="en-IN"/>
+        </w:rPr>
+        <w:drawing>
+          <wp:inline distT="0" distB="0" distL="0" distR="0">
+            <wp:extent cx="5731510" cy="1857555"/>
+            <wp:effectExtent l="0" t="0" r="2540" b="9525"/>
+            <wp:docPr id="55" name="Picture 55" descr="C:\Users\Admin\Pictures\Screenshots\Screenshot (385).png"/>
+            <wp:cNvGraphicFramePr>
+              <a:graphicFrameLocks xmlns:a="http://schemas.openxmlformats.org/drawingml/2006/main" noChangeAspect="1"/>
+            </wp:cNvGraphicFramePr>
+            <a:graphic xmlns:a="http://schemas.openxmlformats.org/drawingml/2006/main">
+              <a:graphicData uri="http://schemas.openxmlformats.org/drawingml/2006/picture">
+                <pic:pic xmlns:pic="http://schemas.openxmlformats.org/drawingml/2006/picture">
+                  <pic:nvPicPr>
+                    <pic:cNvPr id="0" name="Picture 2" descr="C:\Users\Admin\Pictures\Screenshots\Screenshot (385).png"/>
+                    <pic:cNvPicPr>
+                      <a:picLocks noChangeAspect="1" noChangeArrowheads="1"/>
+                    </pic:cNvPicPr>
+                  </pic:nvPicPr>
+                  <pic:blipFill>
+                    <a:blip r:embed="rId27">
+                      <a:extLst>
+                        <a:ext uri="{28A0092B-C50C-407E-A947-70E740481C1C}">
+                          <a14:useLocalDpi xmlns:a14="http://schemas.microsoft.com/office/drawing/2010/main" val="0"/>
+                        </a:ext>
+                      </a:extLst>
+                    </a:blip>
+                    <a:srcRect/>
+                    <a:stretch>
+                      <a:fillRect/>
+                    </a:stretch>
+                  </pic:blipFill>
+                  <pic:spPr bwMode="auto">
+                    <a:xfrm>
+                      <a:off x="0" y="0"/>
+                      <a:ext cx="5731510" cy="1857555"/>
+                    </a:xfrm>
+                    <a:prstGeom prst="rect">
+                      <a:avLst/>
+                    </a:prstGeom>
+                    <a:noFill/>
+                    <a:ln>
+                      <a:noFill/>
+                    </a:ln>
+                  </pic:spPr>
+                </pic:pic>
+              </a:graphicData>
+            </a:graphic>
+          </wp:inline>
+        </w:drawing>
+      </w:r>
+    </w:p>
+    <w:p>
+      <w:pPr>
+        <w:tabs>
+          <w:tab w:val="left" w:pos="3481"/>
+        </w:tabs>
+        <w:rPr>
+          <w:sz w:val="28"/>
+          <w:szCs w:val="28"/>
+          <w:lang w:val="en-US"/>
+        </w:rPr>
+      </w:pPr>
+      <w:proofErr w:type="gramStart"/>
+      <w:r>
+        <w:rPr>
+          <w:sz w:val="28"/>
+          <w:szCs w:val="28"/>
+          <w:lang w:val="en-US"/>
+        </w:rPr>
+        <w:t xml:space="preserve">Click </w:t>
+      </w:r>
+      <w:r>
+        <w:rPr>
+          <w:sz w:val="28"/>
+          <w:szCs w:val="28"/>
+          <w:lang w:val="en-US"/>
+        </w:rPr>
+        <w:t>:</w:t>
+      </w:r>
+      <w:r>
+        <w:rPr>
+          <w:sz w:val="28"/>
+          <w:szCs w:val="28"/>
+          <w:lang w:val="en-US"/>
+        </w:rPr>
+        <w:t>Y</w:t>
+      </w:r>
+      <w:proofErr w:type="gramEnd"/>
+      <w:r>
+        <w:rPr>
+          <w:sz w:val="28"/>
+          <w:szCs w:val="28"/>
+          <w:lang w:val="en-US"/>
+        </w:rPr>
+        <w:t xml:space="preserve"> and enter</w:t>
+      </w:r>
+      <w:r>
+        <w:rPr>
+          <w:sz w:val="28"/>
+          <w:szCs w:val="28"/>
+          <w:lang w:val="en-US"/>
+        </w:rPr>
+        <w:t xml:space="preserve"> this will install the </w:t>
+      </w:r>
+      <w:proofErr w:type="spellStart"/>
+      <w:r>
+        <w:rPr>
+          <w:sz w:val="28"/>
+          <w:szCs w:val="28"/>
+          <w:lang w:val="en-US"/>
+        </w:rPr>
+        <w:t>redis</w:t>
+      </w:r>
+      <w:proofErr w:type="spellEnd"/>
+      <w:r>
+        <w:rPr>
+          <w:sz w:val="28"/>
+          <w:szCs w:val="28"/>
+          <w:lang w:val="en-US"/>
+        </w:rPr>
+        <w:t>-server in you production-server</w:t>
+      </w:r>
+    </w:p>
+    <w:p>
+      <w:pPr>
+        <w:tabs>
+          <w:tab w:val="left" w:pos="3481"/>
+        </w:tabs>
+        <w:rPr>
+          <w:b/>
+          <w:sz w:val="28"/>
+          <w:szCs w:val="28"/>
+          <w:lang w:val="en-US"/>
+        </w:rPr>
+      </w:pPr>
+      <w:r>
+        <w:rPr>
+          <w:sz w:val="28"/>
+          <w:szCs w:val="28"/>
+          <w:lang w:val="en-US"/>
+        </w:rPr>
+        <w:t>Step 5</w:t>
+      </w:r>
+      <w:proofErr w:type="gramStart"/>
+      <w:r>
+        <w:rPr>
+          <w:sz w:val="28"/>
+          <w:szCs w:val="28"/>
+          <w:lang w:val="en-US"/>
+        </w:rPr>
+        <w:t>:To</w:t>
+      </w:r>
+      <w:proofErr w:type="gramEnd"/>
+      <w:r>
+        <w:rPr>
+          <w:sz w:val="28"/>
+          <w:szCs w:val="28"/>
+          <w:lang w:val="en-US"/>
+        </w:rPr>
+        <w:t xml:space="preserve"> check the </w:t>
+      </w:r>
+      <w:proofErr w:type="spellStart"/>
+      <w:r>
+        <w:rPr>
+          <w:sz w:val="28"/>
+          <w:szCs w:val="28"/>
+          <w:lang w:val="en-US"/>
+        </w:rPr>
+        <w:t>redis</w:t>
+      </w:r>
+      <w:proofErr w:type="spellEnd"/>
+      <w:r>
+        <w:rPr>
+          <w:sz w:val="28"/>
+          <w:szCs w:val="28"/>
+          <w:lang w:val="en-US"/>
+        </w:rPr>
+        <w:t xml:space="preserve"> status </w:t>
+      </w:r>
+      <w:proofErr w:type="spellStart"/>
+      <w:r>
+        <w:rPr>
+          <w:sz w:val="28"/>
+          <w:szCs w:val="28"/>
+          <w:lang w:val="en-US"/>
+        </w:rPr>
+        <w:t>cmd</w:t>
+      </w:r>
+      <w:proofErr w:type="spellEnd"/>
+      <w:r>
+        <w:rPr>
+          <w:sz w:val="28"/>
+          <w:szCs w:val="28"/>
+          <w:lang w:val="en-US"/>
+        </w:rPr>
+        <w:t>:</w:t>
+      </w:r>
+      <w:r>
+        <w:rPr>
+          <w:b/>
+          <w:sz w:val="28"/>
+          <w:szCs w:val="28"/>
+          <w:lang w:val="en-US"/>
+        </w:rPr>
+        <w:t xml:space="preserve"> </w:t>
+      </w:r>
+      <w:r>
+        <w:rPr>
+          <w:b/>
+          <w:sz w:val="28"/>
+          <w:szCs w:val="28"/>
+          <w:lang w:val="en-US"/>
+        </w:rPr>
+        <w:t xml:space="preserve">service </w:t>
+      </w:r>
+      <w:proofErr w:type="spellStart"/>
+      <w:r>
+        <w:rPr>
+          <w:b/>
+          <w:sz w:val="28"/>
+          <w:szCs w:val="28"/>
+          <w:lang w:val="en-US"/>
+        </w:rPr>
+        <w:t>redis</w:t>
+      </w:r>
+      <w:proofErr w:type="spellEnd"/>
+      <w:r>
+        <w:rPr>
+          <w:b/>
+          <w:sz w:val="28"/>
+          <w:szCs w:val="28"/>
+          <w:lang w:val="en-US"/>
+        </w:rPr>
+        <w:t xml:space="preserve"> status </w:t>
+      </w:r>
+    </w:p>
+    <w:p>
+      <w:pPr>
+        <w:tabs>
+          <w:tab w:val="left" w:pos="3481"/>
+        </w:tabs>
+        <w:rPr>
+          <w:sz w:val="28"/>
+          <w:szCs w:val="28"/>
+          <w:lang w:val="en-US"/>
+        </w:rPr>
+      </w:pPr>
+      <w:r>
+        <w:rPr>
+          <w:b/>
+          <w:sz w:val="28"/>
+          <w:szCs w:val="28"/>
+          <w:lang w:val="en-US"/>
+        </w:rPr>
+        <w:t>(</w:t>
+      </w:r>
+      <w:proofErr w:type="spellStart"/>
+      <w:r>
+        <w:rPr>
+          <w:b/>
+          <w:sz w:val="28"/>
+          <w:szCs w:val="28"/>
+          <w:lang w:val="en-US"/>
+        </w:rPr>
+        <w:t>Note</w:t>
+      </w:r>
+      <w:proofErr w:type="gramStart"/>
+      <w:r>
+        <w:rPr>
+          <w:b/>
+          <w:sz w:val="28"/>
+          <w:szCs w:val="28"/>
+          <w:lang w:val="en-US"/>
+        </w:rPr>
+        <w:t>:In</w:t>
+      </w:r>
+      <w:proofErr w:type="spellEnd"/>
+      <w:proofErr w:type="gramEnd"/>
+      <w:r>
+        <w:rPr>
+          <w:b/>
+          <w:sz w:val="28"/>
+          <w:szCs w:val="28"/>
+          <w:lang w:val="en-US"/>
+        </w:rPr>
+        <w:t xml:space="preserve"> bellow you able to see the </w:t>
+      </w:r>
+      <w:proofErr w:type="spellStart"/>
+      <w:r>
+        <w:rPr>
+          <w:b/>
+          <w:sz w:val="28"/>
+          <w:szCs w:val="28"/>
+          <w:lang w:val="en-US"/>
+        </w:rPr>
+        <w:t>redis</w:t>
+      </w:r>
+      <w:proofErr w:type="spellEnd"/>
+      <w:r>
+        <w:rPr>
+          <w:b/>
+          <w:sz w:val="28"/>
+          <w:szCs w:val="28"/>
+          <w:lang w:val="en-US"/>
+        </w:rPr>
+        <w:t>-server running host name and port as well (127.0.0.1:6379))</w:t>
+      </w:r>
+    </w:p>
+    <w:p>
+      <w:pPr>
+        <w:tabs>
+          <w:tab w:val="left" w:pos="3481"/>
+        </w:tabs>
+        <w:rPr>
+          <w:sz w:val="28"/>
+          <w:szCs w:val="28"/>
+          <w:lang w:val="en-US"/>
+        </w:rPr>
+      </w:pPr>
+      <w:r>
+        <w:rPr>
+          <w:noProof/>
+          <w:sz w:val="28"/>
+          <w:szCs w:val="28"/>
+          <w:lang w:eastAsia="en-IN"/>
+        </w:rPr>
+        <w:drawing>
+          <wp:inline distT="0" distB="0" distL="0" distR="0">
+            <wp:extent cx="5731510" cy="2223900"/>
+            <wp:effectExtent l="0" t="0" r="2540" b="5080"/>
+            <wp:docPr id="56" name="Picture 56" descr="C:\Users\Admin\Pictures\Screenshots\Screenshot (387).png"/>
+            <wp:cNvGraphicFramePr>
+              <a:graphicFrameLocks xmlns:a="http://schemas.openxmlformats.org/drawingml/2006/main" noChangeAspect="1"/>
+            </wp:cNvGraphicFramePr>
+            <a:graphic xmlns:a="http://schemas.openxmlformats.org/drawingml/2006/main">
+              <a:graphicData uri="http://schemas.openxmlformats.org/drawingml/2006/picture">
+                <pic:pic xmlns:pic="http://schemas.openxmlformats.org/drawingml/2006/picture">
+                  <pic:nvPicPr>
+                    <pic:cNvPr id="0" name="Picture 3" descr="C:\Users\Admin\Pictures\Screenshots\Screenshot (387).png"/>
+                    <pic:cNvPicPr>
+                      <a:picLocks noChangeAspect="1" noChangeArrowheads="1"/>
+                    </pic:cNvPicPr>
+                  </pic:nvPicPr>
+                  <pic:blipFill>
+                    <a:blip r:embed="rId28">
+                      <a:extLst>
+                        <a:ext uri="{28A0092B-C50C-407E-A947-70E740481C1C}">
+                          <a14:useLocalDpi xmlns:a14="http://schemas.microsoft.com/office/drawing/2010/main" val="0"/>
+                        </a:ext>
+                      </a:extLst>
+                    </a:blip>
+                    <a:srcRect/>
+                    <a:stretch>
+                      <a:fillRect/>
+                    </a:stretch>
+                  </pic:blipFill>
+                  <pic:spPr bwMode="auto">
+                    <a:xfrm>
+                      <a:off x="0" y="0"/>
+                      <a:ext cx="5731510" cy="2223900"/>
+                    </a:xfrm>
+                    <a:prstGeom prst="rect">
+                      <a:avLst/>
+                    </a:prstGeom>
+                    <a:noFill/>
+                    <a:ln>
+                      <a:noFill/>
+                    </a:ln>
+                  </pic:spPr>
+                </pic:pic>
+              </a:graphicData>
+            </a:graphic>
+          </wp:inline>
+        </w:drawing>
+      </w:r>
+    </w:p>
+    <w:p>
+      <w:pPr>
+        <w:tabs>
+          <w:tab w:val="left" w:pos="3481"/>
+        </w:tabs>
+        <w:rPr>
+          <w:sz w:val="28"/>
+          <w:szCs w:val="28"/>
+          <w:lang w:val="en-US"/>
+        </w:rPr>
+      </w:pPr>
+      <w:r>
+        <w:rPr>
+          <w:sz w:val="28"/>
+          <w:szCs w:val="28"/>
+          <w:lang w:val="en-US"/>
+        </w:rPr>
+        <w:t xml:space="preserve">Step </w:t>
+      </w:r>
+      <w:proofErr w:type="gramStart"/>
+      <w:r>
+        <w:rPr>
+          <w:sz w:val="28"/>
+          <w:szCs w:val="28"/>
+          <w:lang w:val="en-US"/>
+        </w:rPr>
+        <w:t>6</w:t>
       </w:r>
       <w:r>
         <w:rPr>
@@ -4689,7 +5407,7 @@
                     </pic:cNvPicPr>
                   </pic:nvPicPr>
                   <pic:blipFill>
-                    <a:blip r:embed="rId26">
+                    <a:blip r:embed="rId29">
                       <a:extLst>
                         <a:ext uri="{28A0092B-C50C-407E-A947-70E740481C1C}">
                           <a14:useLocalDpi xmlns:a14="http://schemas.microsoft.com/office/drawing/2010/main" val="0"/>
@@ -4747,7 +5465,7 @@
           <w:szCs w:val="28"/>
           <w:lang w:val="en-US"/>
         </w:rPr>
-        <w:t>3</w:t>
+        <w:t>7</w:t>
       </w:r>
       <w:r>
         <w:rPr>
@@ -4843,7 +5561,7 @@
         </w:rPr>
         <w:t xml:space="preserve">PRODUCTION_SERVICE_API_URL = </w:t>
       </w:r>
-      <w:hyperlink r:id="rId27" w:history="1">
+      <w:hyperlink r:id="rId30" w:history="1">
         <w:r>
           <w:rPr>
             <w:rStyle w:val="Hyperlink"/>
@@ -4907,7 +5625,7 @@
           <w:szCs w:val="28"/>
           <w:lang w:val="en-US"/>
         </w:rPr>
-        <w:t>4</w:t>
+        <w:t>8</w:t>
       </w:r>
       <w:r>
         <w:rPr>
@@ -5037,7 +5755,7 @@
                     </pic:cNvPicPr>
                   </pic:nvPicPr>
                   <pic:blipFill>
-                    <a:blip r:embed="rId28">
+                    <a:blip r:embed="rId31">
                       <a:extLst>
                         <a:ext uri="{28A0092B-C50C-407E-A947-70E740481C1C}">
                           <a14:useLocalDpi xmlns:a14="http://schemas.microsoft.com/office/drawing/2010/main" val="0"/>
@@ -5095,7 +5813,7 @@
           <w:szCs w:val="28"/>
           <w:lang w:val="en-US"/>
         </w:rPr>
-        <w:t>5</w:t>
+        <w:t>9</w:t>
       </w:r>
       <w:r>
         <w:rPr>
@@ -5179,7 +5897,7 @@
                     </pic:cNvPicPr>
                   </pic:nvPicPr>
                   <pic:blipFill>
-                    <a:blip r:embed="rId29">
+                    <a:blip r:embed="rId32">
                       <a:extLst>
                         <a:ext uri="{28A0092B-C50C-407E-A947-70E740481C1C}">
                           <a14:useLocalDpi xmlns:a14="http://schemas.microsoft.com/office/drawing/2010/main" val="0"/>
@@ -5229,7 +5947,7 @@
           <w:szCs w:val="28"/>
           <w:lang w:val="en-US"/>
         </w:rPr>
-        <w:t>Step 6</w:t>
+        <w:t>Step 10</w:t>
       </w:r>
       <w:r>
         <w:rPr>
@@ -5360,7 +6078,7 @@
                     </pic:cNvPicPr>
                   </pic:nvPicPr>
                   <pic:blipFill>
-                    <a:blip r:embed="rId30">
+                    <a:blip r:embed="rId33">
                       <a:extLst>
                         <a:ext uri="{28A0092B-C50C-407E-A947-70E740481C1C}">
                           <a14:useLocalDpi xmlns:a14="http://schemas.microsoft.com/office/drawing/2010/main" val="0"/>
@@ -5419,7 +6137,7 @@
           <w:szCs w:val="28"/>
           <w:lang w:val="en-US"/>
         </w:rPr>
-        <w:t>7</w:t>
+        <w:t>11</w:t>
       </w:r>
       <w:r>
         <w:rPr>
@@ -5537,7 +6255,7 @@
                     </pic:cNvPicPr>
                   </pic:nvPicPr>
                   <pic:blipFill>
-                    <a:blip r:embed="rId31">
+                    <a:blip r:embed="rId34">
                       <a:extLst>
                         <a:ext uri="{28A0092B-C50C-407E-A947-70E740481C1C}">
                           <a14:useLocalDpi xmlns:a14="http://schemas.microsoft.com/office/drawing/2010/main" val="0"/>
@@ -5854,7 +6572,7 @@
                     </pic:cNvPicPr>
                   </pic:nvPicPr>
                   <pic:blipFill>
-                    <a:blip r:embed="rId32">
+                    <a:blip r:embed="rId35">
                       <a:extLst>
                         <a:ext uri="{28A0092B-C50C-407E-A947-70E740481C1C}">
                           <a14:useLocalDpi xmlns:a14="http://schemas.microsoft.com/office/drawing/2010/main" val="0"/>
@@ -6008,7 +6726,7 @@
                     </pic:cNvPicPr>
                   </pic:nvPicPr>
                   <pic:blipFill>
-                    <a:blip r:embed="rId33">
+                    <a:blip r:embed="rId36">
                       <a:extLst>
                         <a:ext uri="{28A0092B-C50C-407E-A947-70E740481C1C}">
                           <a14:useLocalDpi xmlns:a14="http://schemas.microsoft.com/office/drawing/2010/main" val="0"/>
@@ -6152,7 +6870,7 @@
                     </pic:cNvPicPr>
                   </pic:nvPicPr>
                   <pic:blipFill>
-                    <a:blip r:embed="rId34">
+                    <a:blip r:embed="rId37">
                       <a:extLst>
                         <a:ext uri="{28A0092B-C50C-407E-A947-70E740481C1C}">
                           <a14:useLocalDpi xmlns:a14="http://schemas.microsoft.com/office/drawing/2010/main" val="0"/>
@@ -6306,7 +7024,7 @@
                     </pic:cNvPicPr>
                   </pic:nvPicPr>
                   <pic:blipFill>
-                    <a:blip r:embed="rId35">
+                    <a:blip r:embed="rId38">
                       <a:extLst>
                         <a:ext uri="{28A0092B-C50C-407E-A947-70E740481C1C}">
                           <a14:useLocalDpi xmlns:a14="http://schemas.microsoft.com/office/drawing/2010/main" val="0"/>
@@ -6390,18 +7108,47 @@
           <w:szCs w:val="28"/>
           <w:lang w:val="en-US"/>
         </w:rPr>
-        <w:t>: sudo npm install --</w:t>
-      </w:r>
-      <w:bookmarkStart w:id="0" w:name="_GoBack"/>
-      <w:bookmarkEnd w:id="0"/>
-      <w:r>
-        <w:rPr>
-          <w:b/>
-          <w:sz w:val="28"/>
-          <w:szCs w:val="28"/>
-          <w:lang w:val="en-US"/>
-        </w:rPr>
-        <w:t>force</w:t>
+        <w:t xml:space="preserve">: </w:t>
+      </w:r>
+      <w:proofErr w:type="spellStart"/>
+      <w:r>
+        <w:rPr>
+          <w:b/>
+          <w:sz w:val="28"/>
+          <w:szCs w:val="28"/>
+          <w:lang w:val="en-US"/>
+        </w:rPr>
+        <w:t>sudo</w:t>
+      </w:r>
+      <w:proofErr w:type="spellEnd"/>
+      <w:r>
+        <w:rPr>
+          <w:b/>
+          <w:sz w:val="28"/>
+          <w:szCs w:val="28"/>
+          <w:lang w:val="en-US"/>
+        </w:rPr>
+        <w:t xml:space="preserve"> </w:t>
+      </w:r>
+      <w:proofErr w:type="spellStart"/>
+      <w:r>
+        <w:rPr>
+          <w:b/>
+          <w:sz w:val="28"/>
+          <w:szCs w:val="28"/>
+          <w:lang w:val="en-US"/>
+        </w:rPr>
+        <w:t>npm</w:t>
+      </w:r>
+      <w:proofErr w:type="spellEnd"/>
+      <w:r>
+        <w:rPr>
+          <w:b/>
+          <w:sz w:val="28"/>
+          <w:szCs w:val="28"/>
+          <w:lang w:val="en-US"/>
+        </w:rPr>
+        <w:t xml:space="preserve"> install –force</w:t>
       </w:r>
     </w:p>
     <w:p>
@@ -6440,7 +7187,7 @@
                     </pic:cNvPicPr>
                   </pic:nvPicPr>
                   <pic:blipFill>
-                    <a:blip r:embed="rId36">
+                    <a:blip r:embed="rId39">
                       <a:extLst>
                         <a:ext uri="{28A0092B-C50C-407E-A947-70E740481C1C}">
                           <a14:useLocalDpi xmlns:a14="http://schemas.microsoft.com/office/drawing/2010/main" val="0"/>
@@ -7054,7 +7801,7 @@
                     </pic:cNvPicPr>
                   </pic:nvPicPr>
                   <pic:blipFill>
-                    <a:blip r:embed="rId37">
+                    <a:blip r:embed="rId40">
                       <a:extLst>
                         <a:ext uri="{28A0092B-C50C-407E-A947-70E740481C1C}">
                           <a14:useLocalDpi xmlns:a14="http://schemas.microsoft.com/office/drawing/2010/main" val="0"/>
@@ -7256,7 +8003,7 @@
                     </pic:cNvPicPr>
                   </pic:nvPicPr>
                   <pic:blipFill>
-                    <a:blip r:embed="rId38">
+                    <a:blip r:embed="rId41">
                       <a:extLst>
                         <a:ext uri="{28A0092B-C50C-407E-A947-70E740481C1C}">
                           <a14:useLocalDpi xmlns:a14="http://schemas.microsoft.com/office/drawing/2010/main" val="0"/>
@@ -7410,7 +8157,7 @@
                     </pic:cNvPicPr>
                   </pic:nvPicPr>
                   <pic:blipFill>
-                    <a:blip r:embed="rId39">
+                    <a:blip r:embed="rId42">
                       <a:extLst>
                         <a:ext uri="{28A0092B-C50C-407E-A947-70E740481C1C}">
                           <a14:useLocalDpi xmlns:a14="http://schemas.microsoft.com/office/drawing/2010/main" val="0"/>
@@ -7596,7 +8343,7 @@
                     </pic:cNvPicPr>
                   </pic:nvPicPr>
                   <pic:blipFill>
-                    <a:blip r:embed="rId40">
+                    <a:blip r:embed="rId43">
                       <a:extLst>
                         <a:ext uri="{28A0092B-C50C-407E-A947-70E740481C1C}">
                           <a14:useLocalDpi xmlns:a14="http://schemas.microsoft.com/office/drawing/2010/main" val="0"/>
@@ -7785,7 +8532,7 @@
                     </pic:cNvPicPr>
                   </pic:nvPicPr>
                   <pic:blipFill>
-                    <a:blip r:embed="rId41">
+                    <a:blip r:embed="rId44">
                       <a:extLst>
                         <a:ext uri="{28A0092B-C50C-407E-A947-70E740481C1C}">
                           <a14:useLocalDpi xmlns:a14="http://schemas.microsoft.com/office/drawing/2010/main" val="0"/>
@@ -7899,7 +8646,7 @@
                     </pic:cNvPicPr>
                   </pic:nvPicPr>
                   <pic:blipFill>
-                    <a:blip r:embed="rId42">
+                    <a:blip r:embed="rId45">
                       <a:extLst>
                         <a:ext uri="{28A0092B-C50C-407E-A947-70E740481C1C}">
                           <a14:useLocalDpi xmlns:a14="http://schemas.microsoft.com/office/drawing/2010/main" val="0"/>
@@ -8054,7 +8801,7 @@
                     </pic:cNvPicPr>
                   </pic:nvPicPr>
                   <pic:blipFill>
-                    <a:blip r:embed="rId38">
+                    <a:blip r:embed="rId41">
                       <a:extLst>
                         <a:ext uri="{28A0092B-C50C-407E-A947-70E740481C1C}">
                           <a14:useLocalDpi xmlns:a14="http://schemas.microsoft.com/office/drawing/2010/main" val="0"/>
@@ -8160,7 +8907,7 @@
                     </pic:cNvPicPr>
                   </pic:nvPicPr>
                   <pic:blipFill>
-                    <a:blip r:embed="rId43">
+                    <a:blip r:embed="rId46">
                       <a:extLst>
                         <a:ext uri="{28A0092B-C50C-407E-A947-70E740481C1C}">
                           <a14:useLocalDpi xmlns:a14="http://schemas.microsoft.com/office/drawing/2010/main" val="0"/>
@@ -8328,7 +9075,7 @@
                     </pic:cNvPicPr>
                   </pic:nvPicPr>
                   <pic:blipFill>
-                    <a:blip r:embed="rId38">
+                    <a:blip r:embed="rId41">
                       <a:extLst>
                         <a:ext uri="{28A0092B-C50C-407E-A947-70E740481C1C}">
                           <a14:useLocalDpi xmlns:a14="http://schemas.microsoft.com/office/drawing/2010/main" val="0"/>
@@ -8452,7 +9199,7 @@
                     </pic:cNvPicPr>
                   </pic:nvPicPr>
                   <pic:blipFill>
-                    <a:blip r:embed="rId44">
+                    <a:blip r:embed="rId47">
                       <a:extLst>
                         <a:ext uri="{28A0092B-C50C-407E-A947-70E740481C1C}">
                           <a14:useLocalDpi xmlns:a14="http://schemas.microsoft.com/office/drawing/2010/main" val="0"/>
@@ -9053,7 +9800,7 @@
                     </pic:cNvPicPr>
                   </pic:nvPicPr>
                   <pic:blipFill>
-                    <a:blip r:embed="rId45">
+                    <a:blip r:embed="rId48">
                       <a:extLst>
                         <a:ext uri="{28A0092B-C50C-407E-A947-70E740481C1C}">
                           <a14:useLocalDpi xmlns:a14="http://schemas.microsoft.com/office/drawing/2010/main" val="0"/>
@@ -9209,7 +9956,7 @@
                     </pic:cNvPicPr>
                   </pic:nvPicPr>
                   <pic:blipFill>
-                    <a:blip r:embed="rId46">
+                    <a:blip r:embed="rId49">
                       <a:extLst>
                         <a:ext uri="{28A0092B-C50C-407E-A947-70E740481C1C}">
                           <a14:useLocalDpi xmlns:a14="http://schemas.microsoft.com/office/drawing/2010/main" val="0"/>
@@ -9325,7 +10072,7 @@
                     </pic:cNvPicPr>
                   </pic:nvPicPr>
                   <pic:blipFill>
-                    <a:blip r:embed="rId47">
+                    <a:blip r:embed="rId50">
                       <a:extLst>
                         <a:ext uri="{28A0092B-C50C-407E-A947-70E740481C1C}">
                           <a14:useLocalDpi xmlns:a14="http://schemas.microsoft.com/office/drawing/2010/main" val="0"/>
@@ -9447,7 +10194,7 @@
         </w:rPr>
         <w:t xml:space="preserve"> clone </w:t>
       </w:r>
-      <w:hyperlink r:id="rId48" w:history="1">
+      <w:hyperlink r:id="rId51" w:history="1">
         <w:r>
           <w:rPr>
             <w:rStyle w:val="Hyperlink"/>
@@ -9505,7 +10252,7 @@
                     </pic:cNvPicPr>
                   </pic:nvPicPr>
                   <pic:blipFill>
-                    <a:blip r:embed="rId49">
+                    <a:blip r:embed="rId52">
                       <a:extLst>
                         <a:ext uri="{28A0092B-C50C-407E-A947-70E740481C1C}">
                           <a14:useLocalDpi xmlns:a14="http://schemas.microsoft.com/office/drawing/2010/main" val="0"/>
@@ -9641,7 +10388,7 @@
                     </pic:cNvPicPr>
                   </pic:nvPicPr>
                   <pic:blipFill>
-                    <a:blip r:embed="rId50">
+                    <a:blip r:embed="rId53">
                       <a:extLst>
                         <a:ext uri="{28A0092B-C50C-407E-A947-70E740481C1C}">
                           <a14:useLocalDpi xmlns:a14="http://schemas.microsoft.com/office/drawing/2010/main" val="0"/>
@@ -9827,7 +10574,7 @@
                     </pic:cNvPicPr>
                   </pic:nvPicPr>
                   <pic:blipFill>
-                    <a:blip r:embed="rId51">
+                    <a:blip r:embed="rId54">
                       <a:extLst>
                         <a:ext uri="{28A0092B-C50C-407E-A947-70E740481C1C}">
                           <a14:useLocalDpi xmlns:a14="http://schemas.microsoft.com/office/drawing/2010/main" val="0"/>
@@ -9994,7 +10741,7 @@
                     </pic:cNvPicPr>
                   </pic:nvPicPr>
                   <pic:blipFill>
-                    <a:blip r:embed="rId52">
+                    <a:blip r:embed="rId55">
                       <a:extLst>
                         <a:ext uri="{28A0092B-C50C-407E-A947-70E740481C1C}">
                           <a14:useLocalDpi xmlns:a14="http://schemas.microsoft.com/office/drawing/2010/main" val="0"/>
@@ -10149,7 +10896,7 @@
                     </pic:cNvPicPr>
                   </pic:nvPicPr>
                   <pic:blipFill>
-                    <a:blip r:embed="rId53">
+                    <a:blip r:embed="rId56">
                       <a:extLst>
                         <a:ext uri="{28A0092B-C50C-407E-A947-70E740481C1C}">
                           <a14:useLocalDpi xmlns:a14="http://schemas.microsoft.com/office/drawing/2010/main" val="0"/>
@@ -10316,7 +11063,7 @@
                     </pic:cNvPicPr>
                   </pic:nvPicPr>
                   <pic:blipFill>
-                    <a:blip r:embed="rId54">
+                    <a:blip r:embed="rId57">
                       <a:extLst>
                         <a:ext uri="{28A0092B-C50C-407E-A947-70E740481C1C}">
                           <a14:useLocalDpi xmlns:a14="http://schemas.microsoft.com/office/drawing/2010/main" val="0"/>
@@ -10928,7 +11675,7 @@
                     </pic:cNvPicPr>
                   </pic:nvPicPr>
                   <pic:blipFill>
-                    <a:blip r:embed="rId55">
+                    <a:blip r:embed="rId58">
                       <a:extLst>
                         <a:ext uri="{28A0092B-C50C-407E-A947-70E740481C1C}">
                           <a14:useLocalDpi xmlns:a14="http://schemas.microsoft.com/office/drawing/2010/main" val="0"/>
@@ -11019,90 +11766,82 @@
       <w:proofErr w:type="spellStart"/>
       <w:r>
         <w:rPr>
-          <w:rFonts w:ascii="Times New Roman" w:hAnsi="Times New Roman"/>
-          <w:b/>
-          <w:bCs/>
-          <w:sz w:val="28"/>
-          <w:szCs w:val="28"/>
-        </w:rPr>
-        <w:t>sudo</w:t>
-      </w:r>
-      <w:proofErr w:type="spellEnd"/>
-      <w:r>
-        <w:rPr>
-          <w:rFonts w:ascii="Times New Roman" w:hAnsi="Times New Roman"/>
-          <w:b/>
-          <w:bCs/>
-          <w:sz w:val="28"/>
-          <w:szCs w:val="28"/>
-        </w:rPr>
-        <w:t xml:space="preserve"> </w:t>
-      </w:r>
-      <w:proofErr w:type="spellStart"/>
-      <w:r>
-        <w:rPr>
-          <w:rFonts w:ascii="Times New Roman" w:hAnsi="Times New Roman"/>
-          <w:b/>
-          <w:bCs/>
-          <w:sz w:val="28"/>
-          <w:szCs w:val="28"/>
+          <w:b/>
+          <w:sz w:val="28"/>
+          <w:szCs w:val="28"/>
+          <w:lang w:val="en-US"/>
         </w:rPr>
         <w:t>cp</w:t>
       </w:r>
       <w:proofErr w:type="spellEnd"/>
       <w:r>
         <w:rPr>
-          <w:rFonts w:ascii="Times New Roman" w:hAnsi="Times New Roman"/>
-          <w:b/>
-          <w:bCs/>
-          <w:sz w:val="28"/>
-          <w:szCs w:val="28"/>
+          <w:b/>
+          <w:sz w:val="28"/>
+          <w:szCs w:val="28"/>
+          <w:lang w:val="en-US"/>
         </w:rPr>
         <w:t xml:space="preserve"> -R </w:t>
       </w:r>
       <w:proofErr w:type="spellStart"/>
       <w:r>
         <w:rPr>
-          <w:rFonts w:ascii="Times New Roman" w:hAnsi="Times New Roman"/>
-          <w:b/>
-          <w:bCs/>
-          <w:sz w:val="28"/>
-          <w:szCs w:val="28"/>
+          <w:b/>
+          <w:sz w:val="28"/>
+          <w:szCs w:val="28"/>
+          <w:lang w:val="en-US"/>
         </w:rPr>
         <w:t>dist</w:t>
       </w:r>
       <w:proofErr w:type="spellEnd"/>
       <w:r>
         <w:rPr>
-          <w:rFonts w:ascii="Times New Roman" w:hAnsi="Times New Roman"/>
-          <w:b/>
-          <w:bCs/>
-          <w:sz w:val="28"/>
-          <w:szCs w:val="28"/>
+          <w:b/>
+          <w:sz w:val="28"/>
+          <w:szCs w:val="28"/>
+          <w:lang w:val="en-US"/>
         </w:rPr>
         <w:t>/* /</w:t>
       </w:r>
       <w:proofErr w:type="spellStart"/>
       <w:r>
         <w:rPr>
-          <w:rFonts w:ascii="Times New Roman" w:hAnsi="Times New Roman"/>
-          <w:b/>
-          <w:bCs/>
-          <w:sz w:val="28"/>
-          <w:szCs w:val="28"/>
+          <w:b/>
+          <w:sz w:val="28"/>
+          <w:szCs w:val="28"/>
+          <w:lang w:val="en-US"/>
         </w:rPr>
         <w:t>var</w:t>
       </w:r>
       <w:proofErr w:type="spellEnd"/>
       <w:r>
         <w:rPr>
-          <w:rFonts w:ascii="Times New Roman" w:hAnsi="Times New Roman"/>
-          <w:b/>
-          <w:bCs/>
-          <w:sz w:val="28"/>
-          <w:szCs w:val="28"/>
-        </w:rPr>
-        <w:t>/www/html</w:t>
+          <w:b/>
+          <w:sz w:val="28"/>
+          <w:szCs w:val="28"/>
+          <w:lang w:val="en-US"/>
+        </w:rPr>
+        <w:t>/www/</w:t>
+      </w:r>
+      <w:proofErr w:type="spellStart"/>
+      <w:r>
+        <w:rPr>
+          <w:b/>
+          <w:sz w:val="28"/>
+          <w:szCs w:val="28"/>
+          <w:lang w:val="en-US"/>
+        </w:rPr>
+        <w:t>admin_sapworld</w:t>
+      </w:r>
+      <w:proofErr w:type="spellEnd"/>
+      <w:r>
+        <w:rPr>
+          <w:b/>
+          <w:sz w:val="28"/>
+          <w:szCs w:val="28"/>
+          <w:lang w:val="en-US"/>
+        </w:rPr>
+        <w:t>/</w:t>
       </w:r>
     </w:p>
     <w:p>
@@ -11141,7 +11880,7 @@
                     </pic:cNvPicPr>
                   </pic:nvPicPr>
                   <pic:blipFill>
-                    <a:blip r:embed="rId56">
+                    <a:blip r:embed="rId59">
                       <a:extLst>
                         <a:ext uri="{28A0092B-C50C-407E-A947-70E740481C1C}">
                           <a14:useLocalDpi xmlns:a14="http://schemas.microsoft.com/office/drawing/2010/main" val="0"/>
@@ -11227,7 +11966,7 @@
         </w:rPr>
         <w:t xml:space="preserve">  </w:t>
       </w:r>
-      <w:hyperlink r:id="rId57" w:history="1">
+      <w:hyperlink r:id="rId60" w:history="1">
         <w:r>
           <w:rPr>
             <w:rStyle w:val="Hyperlink"/>
@@ -11533,7 +12272,7 @@
                     </pic:cNvPicPr>
                   </pic:nvPicPr>
                   <pic:blipFill>
-                    <a:blip r:embed="rId58">
+                    <a:blip r:embed="rId61">
                       <a:extLst>
                         <a:ext uri="{28A0092B-C50C-407E-A947-70E740481C1C}">
                           <a14:useLocalDpi xmlns:a14="http://schemas.microsoft.com/office/drawing/2010/main" val="0"/>
@@ -11655,7 +12394,7 @@
                     </pic:cNvPicPr>
                   </pic:nvPicPr>
                   <pic:blipFill>
-                    <a:blip r:embed="rId59">
+                    <a:blip r:embed="rId62">
                       <a:extLst>
                         <a:ext uri="{28A0092B-C50C-407E-A947-70E740481C1C}">
                           <a14:useLocalDpi xmlns:a14="http://schemas.microsoft.com/office/drawing/2010/main" val="0"/>
@@ -11777,7 +12516,7 @@
                     </pic:cNvPicPr>
                   </pic:nvPicPr>
                   <pic:blipFill>
-                    <a:blip r:embed="rId60">
+                    <a:blip r:embed="rId63">
                       <a:extLst>
                         <a:ext uri="{28A0092B-C50C-407E-A947-70E740481C1C}">
                           <a14:useLocalDpi xmlns:a14="http://schemas.microsoft.com/office/drawing/2010/main" val="0"/>
@@ -11905,7 +12644,7 @@
                     </pic:cNvPicPr>
                   </pic:nvPicPr>
                   <pic:blipFill>
-                    <a:blip r:embed="rId61">
+                    <a:blip r:embed="rId64">
                       <a:extLst>
                         <a:ext uri="{28A0092B-C50C-407E-A947-70E740481C1C}">
                           <a14:useLocalDpi xmlns:a14="http://schemas.microsoft.com/office/drawing/2010/main" val="0"/>
@@ -12060,7 +12799,7 @@
                     </pic:cNvPicPr>
                   </pic:nvPicPr>
                   <pic:blipFill>
-                    <a:blip r:embed="rId62">
+                    <a:blip r:embed="rId65">
                       <a:extLst>
                         <a:ext uri="{28A0092B-C50C-407E-A947-70E740481C1C}">
                           <a14:useLocalDpi xmlns:a14="http://schemas.microsoft.com/office/drawing/2010/main" val="0"/>
@@ -12128,7 +12867,7 @@
                     </pic:cNvPicPr>
                   </pic:nvPicPr>
                   <pic:blipFill>
-                    <a:blip r:embed="rId63">
+                    <a:blip r:embed="rId66">
                       <a:extLst>
                         <a:ext uri="{28A0092B-C50C-407E-A947-70E740481C1C}">
                           <a14:useLocalDpi xmlns:a14="http://schemas.microsoft.com/office/drawing/2010/main" val="0"/>
@@ -12295,7 +13034,7 @@
                     </pic:cNvPicPr>
                   </pic:nvPicPr>
                   <pic:blipFill>
-                    <a:blip r:embed="rId64">
+                    <a:blip r:embed="rId67">
                       <a:extLst>
                         <a:ext uri="{28A0092B-C50C-407E-A947-70E740481C1C}">
                           <a14:useLocalDpi xmlns:a14="http://schemas.microsoft.com/office/drawing/2010/main" val="0"/>
@@ -14502,7 +15241,7 @@
 </file>
 
 <file path=customXml/itemProps1.xml><?xml version="1.0" encoding="utf-8"?>
-<ds:datastoreItem xmlns:ds="http://schemas.openxmlformats.org/officeDocument/2006/customXml" ds:itemID="{206E2667-0AC0-4A9D-912F-E1384FF8F36D}">
+<ds:datastoreItem xmlns:ds="http://schemas.openxmlformats.org/officeDocument/2006/customXml" ds:itemID="{63264248-6B29-4AC9-955F-CD31DD4ABD04}">
   <ds:schemaRefs>
     <ds:schemaRef ds:uri="http://schemas.openxmlformats.org/officeDocument/2006/bibliography"/>
   </ds:schemaRefs>

</xml_diff>